<commit_message>
Latest presentation in Programming and notes on Data Management latest lecture
</commit_message>
<xml_diff>
--- a/Data Managment/Data Managment.docx
+++ b/Data Managment/Data Managment.docx
@@ -3490,8 +3490,2829 @@
         <w:rPr>
           <w:lang w:val="en-US"/>
         </w:rPr>
-        <w:t>- easy</w:t>
-      </w:r>
+        <w:t>–</w:t>
+      </w:r>
+      <w:r>
+        <w:rPr>
+          <w:lang w:val="en-US"/>
+        </w:rPr>
+        <w:t xml:space="preserve"> easy</w:t>
+      </w:r>
+    </w:p>
+    <w:p>
+      <w:pPr>
+        <w:rPr>
+          <w:lang w:val="en-US"/>
+        </w:rPr>
+      </w:pPr>
+    </w:p>
+    <w:p>
+      <w:pPr>
+        <w:rPr>
+          <w:b/>
+          <w:lang w:val="en-US"/>
+        </w:rPr>
+      </w:pPr>
+      <w:r>
+        <w:rPr>
+          <w:b/>
+          <w:lang w:val="en-US"/>
+        </w:rPr>
+        <w:t>UNIX Shells:</w:t>
+      </w:r>
+    </w:p>
+    <w:p>
+      <w:pPr>
+        <w:rPr>
+          <w:lang w:val="en-US"/>
+        </w:rPr>
+      </w:pPr>
+      <w:r>
+        <w:rPr>
+          <w:lang w:val="en-US"/>
+        </w:rPr>
+        <w:t>The shell is a command line interface, which allows you to give commands to the UNIX OS.</w:t>
+      </w:r>
+    </w:p>
+    <w:p>
+      <w:pPr>
+        <w:rPr>
+          <w:lang w:val="en-US"/>
+        </w:rPr>
+      </w:pPr>
+      <w:r>
+        <w:rPr>
+          <w:lang w:val="en-US"/>
+        </w:rPr>
+        <w:t>Many types of shells are available (</w:t>
+      </w:r>
+      <w:proofErr w:type="spellStart"/>
+      <w:r>
+        <w:rPr>
+          <w:lang w:val="en-US"/>
+        </w:rPr>
+        <w:t>csh</w:t>
+      </w:r>
+      <w:proofErr w:type="spellEnd"/>
+      <w:r>
+        <w:rPr>
+          <w:lang w:val="en-US"/>
+        </w:rPr>
+        <w:t xml:space="preserve">, </w:t>
+      </w:r>
+      <w:proofErr w:type="spellStart"/>
+      <w:r>
+        <w:rPr>
+          <w:lang w:val="en-US"/>
+        </w:rPr>
+        <w:t>korn</w:t>
+      </w:r>
+      <w:proofErr w:type="spellEnd"/>
+      <w:r>
+        <w:rPr>
+          <w:lang w:val="en-US"/>
+        </w:rPr>
+        <w:t xml:space="preserve">), but we will we using </w:t>
+      </w:r>
+      <w:r>
+        <w:rPr>
+          <w:b/>
+          <w:lang w:val="en-US"/>
+        </w:rPr>
+        <w:t>bash</w:t>
+      </w:r>
+      <w:r>
+        <w:rPr>
+          <w:lang w:val="en-US"/>
+        </w:rPr>
+        <w:t>.</w:t>
+      </w:r>
+    </w:p>
+    <w:p>
+      <w:pPr>
+        <w:rPr>
+          <w:lang w:val="en-US"/>
+        </w:rPr>
+      </w:pPr>
+    </w:p>
+    <w:p>
+      <w:pPr>
+        <w:rPr>
+          <w:b/>
+          <w:lang w:val="en-US"/>
+        </w:rPr>
+      </w:pPr>
+      <w:r>
+        <w:rPr>
+          <w:b/>
+          <w:lang w:val="en-US"/>
+        </w:rPr>
+        <w:t>Environment variables in a shell:</w:t>
+      </w:r>
+      <w:r>
+        <w:rPr>
+          <w:b/>
+          <w:lang w:val="en-US"/>
+        </w:rPr>
+        <w:t xml:space="preserve"> </w:t>
+      </w:r>
+    </w:p>
+    <w:p>
+      <w:pPr>
+        <w:rPr>
+          <w:lang w:val="en-US"/>
+        </w:rPr>
+      </w:pPr>
+      <w:r>
+        <w:rPr>
+          <w:lang w:val="en-US"/>
+        </w:rPr>
+        <w:t>(</w:t>
+      </w:r>
+      <w:hyperlink r:id="rId4" w:history="1">
+        <w:r>
+          <w:rPr>
+            <w:rStyle w:val="Hyperlink"/>
+          </w:rPr>
+          <w:t>https://www.digitalocean.com/community/tutorials/how-to-read-and-set-environmental-and-shell-variables-on-a-linux-vps</w:t>
+        </w:r>
+      </w:hyperlink>
+      <w:r>
+        <w:rPr>
+          <w:lang w:val="en-US"/>
+        </w:rPr>
+        <w:t>)</w:t>
+      </w:r>
+    </w:p>
+    <w:p>
+      <w:pPr>
+        <w:rPr>
+          <w:b/>
+          <w:lang w:val="en-US"/>
+        </w:rPr>
+      </w:pPr>
+    </w:p>
+    <w:p>
+      <w:pPr>
+        <w:rPr>
+          <w:b/>
+          <w:lang w:val="en-US"/>
+        </w:rPr>
+      </w:pPr>
+      <w:r>
+        <w:rPr>
+          <w:lang w:val="en-US"/>
+        </w:rPr>
+        <w:t xml:space="preserve">Every process (executed program) run in a shell has access to a set of variables called </w:t>
+      </w:r>
+      <w:r>
+        <w:rPr>
+          <w:b/>
+          <w:lang w:val="en-US"/>
+        </w:rPr>
+        <w:t>environment variables.</w:t>
+      </w:r>
+    </w:p>
+    <w:p>
+      <w:pPr>
+        <w:rPr>
+          <w:lang w:val="en-US"/>
+        </w:rPr>
+      </w:pPr>
+      <w:r>
+        <w:rPr>
+          <w:lang w:val="en-US"/>
+        </w:rPr>
+        <w:t>These variables are part of the environment in which the process runs.</w:t>
+      </w:r>
+    </w:p>
+    <w:p>
+      <w:pPr>
+        <w:rPr>
+          <w:lang w:val="en-US"/>
+        </w:rPr>
+      </w:pPr>
+      <w:r>
+        <w:rPr>
+          <w:lang w:val="en-US"/>
+        </w:rPr>
+        <w:t xml:space="preserve">Example: </w:t>
+      </w:r>
+      <w:r>
+        <w:rPr>
+          <w:b/>
+          <w:lang w:val="en-US"/>
+        </w:rPr>
+        <w:t xml:space="preserve">PATH: </w:t>
+      </w:r>
+      <w:r>
+        <w:rPr>
+          <w:lang w:val="en-US"/>
+        </w:rPr>
+        <w:t>List of directories that the system will check when looking for commands. When a user types in a command, the system will check directories in this order for the executable.</w:t>
+      </w:r>
+    </w:p>
+    <w:p>
+      <w:pPr>
+        <w:rPr>
+          <w:lang w:val="en-US"/>
+        </w:rPr>
+      </w:pPr>
+    </w:p>
+    <w:p>
+      <w:pPr>
+        <w:rPr>
+          <w:lang w:val="en-US"/>
+        </w:rPr>
+      </w:pPr>
+      <w:r>
+        <w:rPr>
+          <w:b/>
+          <w:lang w:val="en-US"/>
+        </w:rPr>
+        <w:t xml:space="preserve">Setting up environment variables in a shell: </w:t>
+      </w:r>
+      <w:r>
+        <w:rPr>
+          <w:lang w:val="en-US"/>
+        </w:rPr>
+        <w:t>(should re-read)</w:t>
+      </w:r>
+    </w:p>
+    <w:p>
+      <w:pPr>
+        <w:rPr>
+          <w:lang w:val="en-US"/>
+        </w:rPr>
+      </w:pPr>
+      <w:r>
+        <w:rPr>
+          <w:lang w:val="en-US"/>
+        </w:rPr>
+        <w:t>(</w:t>
+      </w:r>
+      <w:hyperlink r:id="rId5" w:history="1">
+        <w:r>
+          <w:rPr>
+            <w:rStyle w:val="Hyperlink"/>
+          </w:rPr>
+          <w:t>https://www.geeksforgeeks.org/export-command-in-linux-with-examples/</w:t>
+        </w:r>
+      </w:hyperlink>
+      <w:r>
+        <w:rPr>
+          <w:lang w:val="en-US"/>
+        </w:rPr>
+        <w:t>)</w:t>
+      </w:r>
+    </w:p>
+    <w:p>
+      <w:pPr>
+        <w:rPr>
+          <w:lang w:val="en-US"/>
+        </w:rPr>
+      </w:pPr>
+      <w:r>
+        <w:rPr>
+          <w:lang w:val="en-US"/>
+        </w:rPr>
+        <w:t xml:space="preserve">Use the </w:t>
+      </w:r>
+      <w:r>
+        <w:rPr>
+          <w:b/>
+          <w:lang w:val="en-US"/>
+        </w:rPr>
+        <w:t xml:space="preserve">export </w:t>
+      </w:r>
+      <w:r>
+        <w:rPr>
+          <w:lang w:val="en-US"/>
+        </w:rPr>
+        <w:t>command</w:t>
+      </w:r>
+    </w:p>
+    <w:p>
+      <w:pPr>
+        <w:rPr>
+          <w:b/>
+          <w:lang w:val="en-US"/>
+        </w:rPr>
+      </w:pPr>
+      <w:proofErr w:type="gramStart"/>
+      <w:r>
+        <w:rPr>
+          <w:b/>
+          <w:lang w:val="en-US"/>
+        </w:rPr>
+        <w:t>export</w:t>
+      </w:r>
+      <w:proofErr w:type="gramEnd"/>
+      <w:r>
+        <w:rPr>
+          <w:b/>
+          <w:lang w:val="en-US"/>
+        </w:rPr>
+        <w:t xml:space="preserve"> [name of variable=value]</w:t>
+      </w:r>
+    </w:p>
+    <w:p>
+      <w:pPr>
+        <w:rPr>
+          <w:lang w:val="en-US"/>
+        </w:rPr>
+      </w:pPr>
+      <w:r>
+        <w:rPr>
+          <w:lang w:val="en-US"/>
+        </w:rPr>
+        <w:t>Example: Use the variable to control how your shell prompt is displayed</w:t>
+      </w:r>
+    </w:p>
+    <w:p>
+      <w:pPr>
+        <w:rPr>
+          <w:b/>
+          <w:lang w:val="en-US"/>
+        </w:rPr>
+      </w:pPr>
+      <w:r>
+        <w:rPr>
+          <w:lang w:val="en-US"/>
+        </w:rPr>
+        <w:tab/>
+      </w:r>
+      <w:r>
+        <w:rPr>
+          <w:b/>
+          <w:lang w:val="en-US"/>
+        </w:rPr>
+        <w:t>export PS1=’$(</w:t>
+      </w:r>
+      <w:proofErr w:type="spellStart"/>
+      <w:r>
+        <w:rPr>
+          <w:b/>
+          <w:lang w:val="en-US"/>
+        </w:rPr>
+        <w:t>whoami</w:t>
+      </w:r>
+      <w:proofErr w:type="spellEnd"/>
+      <w:proofErr w:type="gramStart"/>
+      <w:r>
+        <w:rPr>
+          <w:b/>
+          <w:lang w:val="en-US"/>
+        </w:rPr>
+        <w:t>)@</w:t>
+      </w:r>
+      <w:proofErr w:type="gramEnd"/>
+      <w:r>
+        <w:rPr>
+          <w:b/>
+          <w:lang w:val="en-US"/>
+        </w:rPr>
+        <w:t>$(hostname):$(</w:t>
+      </w:r>
+      <w:proofErr w:type="spellStart"/>
+      <w:r>
+        <w:rPr>
+          <w:b/>
+          <w:lang w:val="en-US"/>
+        </w:rPr>
+        <w:t>pwd</w:t>
+      </w:r>
+      <w:proofErr w:type="spellEnd"/>
+      <w:r>
+        <w:rPr>
+          <w:b/>
+          <w:lang w:val="en-US"/>
+        </w:rPr>
+        <w:t>)&gt;’</w:t>
+      </w:r>
+    </w:p>
+    <w:p>
+      <w:pPr>
+        <w:rPr>
+          <w:b/>
+          <w:lang w:val="en-US"/>
+        </w:rPr>
+      </w:pPr>
+      <w:proofErr w:type="gramStart"/>
+      <w:r>
+        <w:rPr>
+          <w:b/>
+          <w:lang w:val="en-US"/>
+        </w:rPr>
+        <w:t>export</w:t>
+      </w:r>
+      <w:proofErr w:type="gramEnd"/>
+      <w:r>
+        <w:rPr>
+          <w:b/>
+          <w:lang w:val="en-US"/>
+        </w:rPr>
+        <w:t xml:space="preserve"> </w:t>
+      </w:r>
+      <w:r>
+        <w:rPr>
+          <w:lang w:val="en-US"/>
+        </w:rPr>
+        <w:t>with no argument given will list the values of all environment variables in the shell.</w:t>
+      </w:r>
+      <w:r>
+        <w:rPr>
+          <w:b/>
+          <w:lang w:val="en-US"/>
+        </w:rPr>
+        <w:t xml:space="preserve"> </w:t>
+      </w:r>
+    </w:p>
+    <w:p>
+      <w:pPr>
+        <w:rPr>
+          <w:b/>
+          <w:lang w:val="en-US"/>
+        </w:rPr>
+      </w:pPr>
+      <w:r>
+        <w:rPr>
+          <w:b/>
+          <w:lang w:val="en-US"/>
+        </w:rPr>
+        <w:t xml:space="preserve">(Basically it just creates a system variable which can be accessed later) </w:t>
+      </w:r>
+      <w:r>
+        <w:rPr>
+          <w:b/>
+          <w:lang w:val="en-US"/>
+        </w:rPr>
+        <w:sym w:font="Wingdings" w:char="F04A"/>
+      </w:r>
+    </w:p>
+    <w:p>
+      <w:pPr>
+        <w:rPr>
+          <w:b/>
+          <w:lang w:val="en-US"/>
+        </w:rPr>
+      </w:pPr>
+    </w:p>
+    <w:p>
+      <w:pPr>
+        <w:rPr>
+          <w:b/>
+          <w:lang w:val="en-US"/>
+        </w:rPr>
+      </w:pPr>
+      <w:r>
+        <w:rPr>
+          <w:b/>
+          <w:lang w:val="en-US"/>
+        </w:rPr>
+        <w:t>Recap on writing a Bash shell script:</w:t>
+      </w:r>
+    </w:p>
+    <w:p>
+      <w:pPr>
+        <w:rPr>
+          <w:lang w:val="en-US"/>
+        </w:rPr>
+      </w:pPr>
+      <w:r>
+        <w:rPr>
+          <w:lang w:val="en-US"/>
+        </w:rPr>
+        <w:t>Shell programming is accomplished by directly executing shell commands at the shell prompt.</w:t>
+      </w:r>
+    </w:p>
+    <w:p>
+      <w:pPr>
+        <w:rPr>
+          <w:lang w:val="en-US"/>
+        </w:rPr>
+      </w:pPr>
+      <w:r>
+        <w:rPr>
+          <w:lang w:val="en-US"/>
+        </w:rPr>
+        <w:t>An alternative is to store commands in the order of execution, in a text file, called a shell script, and then execute the shell script.</w:t>
+      </w:r>
+    </w:p>
+    <w:p>
+      <w:pPr>
+        <w:rPr>
+          <w:lang w:val="en-US"/>
+        </w:rPr>
+      </w:pPr>
+      <w:r>
+        <w:rPr>
+          <w:lang w:val="en-US"/>
+        </w:rPr>
+        <w:t xml:space="preserve">Shell script files usually have the extension </w:t>
+      </w:r>
+      <w:r>
+        <w:rPr>
+          <w:b/>
+          <w:lang w:val="en-US"/>
+        </w:rPr>
+        <w:t>.sh</w:t>
+      </w:r>
+      <w:r>
+        <w:rPr>
+          <w:lang w:val="en-US"/>
+        </w:rPr>
+        <w:t>.</w:t>
+      </w:r>
+    </w:p>
+    <w:p>
+      <w:pPr>
+        <w:rPr>
+          <w:lang w:val="en-US"/>
+        </w:rPr>
+      </w:pPr>
+      <w:r>
+        <w:rPr>
+          <w:lang w:val="en-US"/>
+        </w:rPr>
+        <w:t xml:space="preserve">The first line of the shell script file begins with </w:t>
+      </w:r>
+      <w:r>
+        <w:rPr>
+          <w:b/>
+          <w:lang w:val="en-US"/>
+        </w:rPr>
+        <w:t xml:space="preserve">#! </w:t>
+      </w:r>
+      <w:r>
+        <w:rPr>
+          <w:lang w:val="en-US"/>
+        </w:rPr>
+        <w:t>Followed by the full path where the shell interpreted is located.</w:t>
+      </w:r>
+    </w:p>
+    <w:p>
+      <w:pPr>
+        <w:rPr>
+          <w:lang w:val="en-US"/>
+        </w:rPr>
+      </w:pPr>
+      <w:r>
+        <w:rPr>
+          <w:lang w:val="en-US"/>
+        </w:rPr>
+        <w:t xml:space="preserve">For a bash script, </w:t>
+      </w:r>
+      <w:r>
+        <w:rPr>
+          <w:b/>
+          <w:lang w:val="en-US"/>
+        </w:rPr>
+        <w:t>#</w:t>
+      </w:r>
+      <w:proofErr w:type="gramStart"/>
+      <w:r>
+        <w:rPr>
+          <w:b/>
+          <w:lang w:val="en-US"/>
+        </w:rPr>
+        <w:t>!/</w:t>
+      </w:r>
+      <w:proofErr w:type="gramEnd"/>
+      <w:r>
+        <w:rPr>
+          <w:b/>
+          <w:lang w:val="en-US"/>
+        </w:rPr>
+        <w:t>bin/bash</w:t>
+      </w:r>
+      <w:r>
+        <w:rPr>
+          <w:lang w:val="en-US"/>
+        </w:rPr>
+        <w:t>.</w:t>
+      </w:r>
+    </w:p>
+    <w:p>
+      <w:pPr>
+        <w:rPr>
+          <w:lang w:val="en-US"/>
+        </w:rPr>
+      </w:pPr>
+      <w:r>
+        <w:rPr>
+          <w:lang w:val="en-US"/>
+        </w:rPr>
+        <w:t xml:space="preserve">Remember to use the command </w:t>
+      </w:r>
+      <w:r>
+        <w:rPr>
+          <w:b/>
+          <w:lang w:val="en-US"/>
+        </w:rPr>
+        <w:t xml:space="preserve">which bash </w:t>
+      </w:r>
+      <w:r>
+        <w:rPr>
+          <w:lang w:val="en-US"/>
+        </w:rPr>
+        <w:t>to make sure this is the correct path!</w:t>
+      </w:r>
+    </w:p>
+    <w:p>
+      <w:pPr>
+        <w:rPr>
+          <w:lang w:val="en-US"/>
+        </w:rPr>
+      </w:pPr>
+    </w:p>
+    <w:p>
+      <w:pPr>
+        <w:rPr>
+          <w:b/>
+          <w:lang w:val="en-US"/>
+        </w:rPr>
+      </w:pPr>
+      <w:r>
+        <w:rPr>
+          <w:b/>
+          <w:lang w:val="en-US"/>
+        </w:rPr>
+        <w:t>Variables in a bash shell script:</w:t>
+      </w:r>
+    </w:p>
+    <w:p>
+      <w:pPr>
+        <w:rPr>
+          <w:lang w:val="en-US"/>
+        </w:rPr>
+      </w:pPr>
+      <w:r>
+        <w:rPr>
+          <w:lang w:val="en-US"/>
+        </w:rPr>
+        <w:t>Standard variable assignment syntax:</w:t>
+      </w:r>
+    </w:p>
+    <w:p>
+      <w:pPr>
+        <w:rPr>
+          <w:lang w:val="en-US"/>
+        </w:rPr>
+      </w:pPr>
+      <w:r>
+        <w:rPr>
+          <w:lang w:val="en-US"/>
+        </w:rPr>
+        <w:tab/>
+      </w:r>
+      <w:proofErr w:type="gramStart"/>
+      <w:r>
+        <w:rPr>
+          <w:lang w:val="en-US"/>
+        </w:rPr>
+        <w:t>sum=</w:t>
+      </w:r>
+      <w:proofErr w:type="gramEnd"/>
+      <w:r>
+        <w:rPr>
+          <w:lang w:val="en-US"/>
+        </w:rPr>
+        <w:t>0</w:t>
+      </w:r>
+    </w:p>
+    <w:p>
+      <w:pPr>
+        <w:rPr>
+          <w:lang w:val="en-US"/>
+        </w:rPr>
+      </w:pPr>
+      <w:r>
+        <w:rPr>
+          <w:lang w:val="en-US"/>
+        </w:rPr>
+        <w:tab/>
+      </w:r>
+      <w:proofErr w:type="gramStart"/>
+      <w:r>
+        <w:rPr>
+          <w:lang w:val="en-US"/>
+        </w:rPr>
+        <w:t>average=</w:t>
+      </w:r>
+      <w:proofErr w:type="gramEnd"/>
+      <w:r>
+        <w:rPr>
+          <w:lang w:val="en-US"/>
+        </w:rPr>
+        <w:t>0</w:t>
+      </w:r>
+    </w:p>
+    <w:p>
+      <w:pPr>
+        <w:rPr>
+          <w:b/>
+          <w:lang w:val="en-US"/>
+        </w:rPr>
+      </w:pPr>
+      <w:r>
+        <w:rPr>
+          <w:lang w:val="en-US"/>
+        </w:rPr>
+        <w:t xml:space="preserve">To display them, simply: </w:t>
+      </w:r>
+      <w:r>
+        <w:rPr>
+          <w:b/>
+          <w:lang w:val="en-US"/>
+        </w:rPr>
+        <w:t>echo $sum</w:t>
+      </w:r>
+    </w:p>
+    <w:p>
+      <w:pPr>
+        <w:rPr>
+          <w:lang w:val="en-US"/>
+        </w:rPr>
+      </w:pPr>
+    </w:p>
+    <w:p>
+      <w:pPr>
+        <w:rPr>
+          <w:lang w:val="en-US"/>
+        </w:rPr>
+      </w:pPr>
+      <w:r>
+        <w:rPr>
+          <w:b/>
+          <w:lang w:val="en-US"/>
+        </w:rPr>
+        <w:lastRenderedPageBreak/>
+        <w:t>Variables</w:t>
+      </w:r>
+      <w:r>
+        <w:rPr>
+          <w:lang w:val="en-US"/>
+        </w:rPr>
+        <w:t xml:space="preserve"> can also be set </w:t>
+      </w:r>
+      <w:r>
+        <w:rPr>
+          <w:b/>
+          <w:lang w:val="en-US"/>
+        </w:rPr>
+        <w:t>directly</w:t>
+      </w:r>
+      <w:r>
+        <w:rPr>
+          <w:lang w:val="en-US"/>
+        </w:rPr>
+        <w:t xml:space="preserve"> from the output of a </w:t>
+      </w:r>
+      <w:r>
+        <w:rPr>
+          <w:b/>
+          <w:lang w:val="en-US"/>
+        </w:rPr>
+        <w:t>UNIX command</w:t>
+      </w:r>
+      <w:r>
+        <w:rPr>
+          <w:lang w:val="en-US"/>
+        </w:rPr>
+        <w:t xml:space="preserve">. </w:t>
+      </w:r>
+    </w:p>
+    <w:p>
+      <w:pPr>
+        <w:rPr>
+          <w:b/>
+          <w:lang w:val="en-US"/>
+        </w:rPr>
+      </w:pPr>
+      <w:proofErr w:type="spellStart"/>
+      <w:r>
+        <w:rPr>
+          <w:lang w:val="en-US"/>
+        </w:rPr>
+        <w:t>Eg</w:t>
+      </w:r>
+      <w:proofErr w:type="spellEnd"/>
+      <w:r>
+        <w:rPr>
+          <w:lang w:val="en-US"/>
+        </w:rPr>
+        <w:t xml:space="preserve">: </w:t>
+      </w:r>
+      <w:proofErr w:type="spellStart"/>
+      <w:r>
+        <w:rPr>
+          <w:b/>
+          <w:lang w:val="en-US"/>
+        </w:rPr>
+        <w:t>varName</w:t>
+      </w:r>
+      <w:proofErr w:type="spellEnd"/>
+      <w:r>
+        <w:rPr>
+          <w:b/>
+          <w:lang w:val="en-US"/>
+        </w:rPr>
+        <w:t xml:space="preserve">=$(echo “hello world”) </w:t>
+      </w:r>
+    </w:p>
+    <w:p>
+      <w:pPr>
+        <w:rPr>
+          <w:lang w:val="en-US"/>
+        </w:rPr>
+      </w:pPr>
+      <w:r>
+        <w:rPr>
+          <w:lang w:val="en-US"/>
+        </w:rPr>
+        <w:t>OR</w:t>
+      </w:r>
+    </w:p>
+    <w:p>
+      <w:pPr>
+        <w:rPr>
+          <w:lang w:val="en-US"/>
+        </w:rPr>
+      </w:pPr>
+      <w:r>
+        <w:rPr>
+          <w:lang w:val="en-US"/>
+        </w:rPr>
+        <w:t xml:space="preserve">You can use the name of the script file: </w:t>
+      </w:r>
+      <w:proofErr w:type="spellStart"/>
+      <w:r>
+        <w:rPr>
+          <w:b/>
+          <w:lang w:val="en-US"/>
+        </w:rPr>
+        <w:t>varName</w:t>
+      </w:r>
+      <w:proofErr w:type="spellEnd"/>
+      <w:r>
+        <w:rPr>
+          <w:b/>
+          <w:lang w:val="en-US"/>
+        </w:rPr>
+        <w:t>=$(./hello.sh)</w:t>
+      </w:r>
+      <w:r>
+        <w:rPr>
+          <w:lang w:val="en-US"/>
+        </w:rPr>
+        <w:t>.</w:t>
+      </w:r>
+    </w:p>
+    <w:p>
+      <w:pPr>
+        <w:rPr>
+          <w:lang w:val="en-US"/>
+        </w:rPr>
+      </w:pPr>
+    </w:p>
+    <w:p>
+      <w:pPr>
+        <w:rPr>
+          <w:b/>
+          <w:lang w:val="en-US"/>
+        </w:rPr>
+      </w:pPr>
+      <w:r>
+        <w:rPr>
+          <w:b/>
+          <w:lang w:val="en-US"/>
+        </w:rPr>
+        <w:t>Loops in a Bash shell script:</w:t>
+      </w:r>
+    </w:p>
+    <w:p>
+      <w:pPr>
+        <w:rPr>
+          <w:lang w:val="en-US"/>
+        </w:rPr>
+      </w:pPr>
+      <w:r>
+        <w:rPr>
+          <w:lang w:val="en-US"/>
+        </w:rPr>
+        <w:t xml:space="preserve">For loop: </w:t>
+      </w:r>
+      <w:proofErr w:type="spellStart"/>
+      <w:r>
+        <w:rPr>
+          <w:b/>
+        </w:rPr>
+        <w:t>for</w:t>
+      </w:r>
+      <w:proofErr w:type="spellEnd"/>
+      <w:r>
+        <w:rPr>
+          <w:b/>
+        </w:rPr>
+        <w:t xml:space="preserve"> i in /</w:t>
+      </w:r>
+      <w:proofErr w:type="spellStart"/>
+      <w:r>
+        <w:rPr>
+          <w:b/>
+        </w:rPr>
+        <w:t>home</w:t>
+      </w:r>
+      <w:proofErr w:type="spellEnd"/>
+      <w:r>
+        <w:rPr>
+          <w:b/>
+        </w:rPr>
+        <w:t xml:space="preserve">/dst1m17/*; </w:t>
+      </w:r>
+      <w:proofErr w:type="spellStart"/>
+      <w:r>
+        <w:rPr>
+          <w:b/>
+        </w:rPr>
+        <w:t>do</w:t>
+      </w:r>
+      <w:proofErr w:type="spellEnd"/>
+      <w:r>
+        <w:rPr>
+          <w:b/>
+        </w:rPr>
+        <w:t xml:space="preserve"> </w:t>
+      </w:r>
+      <w:proofErr w:type="spellStart"/>
+      <w:r>
+        <w:rPr>
+          <w:b/>
+        </w:rPr>
+        <w:t>echo</w:t>
+      </w:r>
+      <w:proofErr w:type="spellEnd"/>
+      <w:r>
+        <w:rPr>
+          <w:b/>
+        </w:rPr>
+        <w:t xml:space="preserve"> $i; </w:t>
+      </w:r>
+      <w:proofErr w:type="spellStart"/>
+      <w:r>
+        <w:rPr>
+          <w:b/>
+        </w:rPr>
+        <w:t>du</w:t>
+      </w:r>
+      <w:proofErr w:type="spellEnd"/>
+      <w:r>
+        <w:rPr>
+          <w:b/>
+        </w:rPr>
+        <w:t xml:space="preserve"> -</w:t>
+      </w:r>
+      <w:proofErr w:type="spellStart"/>
+      <w:r>
+        <w:rPr>
+          <w:b/>
+        </w:rPr>
+        <w:t>sh</w:t>
+      </w:r>
+      <w:proofErr w:type="spellEnd"/>
+      <w:r>
+        <w:rPr>
+          <w:b/>
+        </w:rPr>
+        <w:t xml:space="preserve"> $i; </w:t>
+      </w:r>
+      <w:proofErr w:type="spellStart"/>
+      <w:r>
+        <w:rPr>
+          <w:b/>
+        </w:rPr>
+        <w:t>done</w:t>
+      </w:r>
+      <w:proofErr w:type="spellEnd"/>
+      <w:r>
+        <w:rPr>
+          <w:b/>
+          <w:lang w:val="en-US"/>
+        </w:rPr>
+        <w:t xml:space="preserve"> </w:t>
+      </w:r>
+      <w:r>
+        <w:rPr>
+          <w:lang w:val="en-US"/>
+        </w:rPr>
+        <w:t>-&gt; displays all files in the directory and their sizes.</w:t>
+      </w:r>
+    </w:p>
+    <w:p>
+      <w:pPr>
+        <w:rPr>
+          <w:lang w:val="en-US"/>
+        </w:rPr>
+      </w:pPr>
+      <w:r>
+        <w:rPr>
+          <w:lang w:val="en-US"/>
+        </w:rPr>
+        <w:t>When writing this script in a file, you can choose to not use semicolons. (Which is what I prefer)</w:t>
+      </w:r>
+    </w:p>
+    <w:p>
+      <w:pPr>
+        <w:rPr>
+          <w:b/>
+          <w:lang w:val="en-US"/>
+        </w:rPr>
+      </w:pPr>
+      <w:r>
+        <w:rPr>
+          <w:b/>
+          <w:lang w:val="en-US"/>
+        </w:rPr>
+        <w:t>It looks something like this:</w:t>
+      </w:r>
+    </w:p>
+    <w:p>
+      <w:pPr>
+        <w:rPr>
+          <w:b/>
+          <w:lang w:val="en-US"/>
+        </w:rPr>
+      </w:pPr>
+      <w:proofErr w:type="gramStart"/>
+      <w:r>
+        <w:rPr>
+          <w:b/>
+          <w:lang w:val="en-US"/>
+        </w:rPr>
+        <w:t>for</w:t>
+      </w:r>
+      <w:proofErr w:type="gramEnd"/>
+      <w:r>
+        <w:rPr>
+          <w:b/>
+          <w:lang w:val="en-US"/>
+        </w:rPr>
+        <w:t xml:space="preserve"> I in /home/dst1m17/*</w:t>
+      </w:r>
+    </w:p>
+    <w:p>
+      <w:pPr>
+        <w:rPr>
+          <w:b/>
+          <w:lang w:val="en-US"/>
+        </w:rPr>
+      </w:pPr>
+      <w:r>
+        <w:rPr>
+          <w:b/>
+          <w:lang w:val="en-US"/>
+        </w:rPr>
+        <w:tab/>
+      </w:r>
+      <w:proofErr w:type="gramStart"/>
+      <w:r>
+        <w:rPr>
+          <w:b/>
+          <w:lang w:val="en-US"/>
+        </w:rPr>
+        <w:t>do</w:t>
+      </w:r>
+      <w:proofErr w:type="gramEnd"/>
+      <w:r>
+        <w:rPr>
+          <w:b/>
+          <w:lang w:val="en-US"/>
+        </w:rPr>
+        <w:t xml:space="preserve"> echo $</w:t>
+      </w:r>
+      <w:proofErr w:type="spellStart"/>
+      <w:r>
+        <w:rPr>
+          <w:b/>
+          <w:lang w:val="en-US"/>
+        </w:rPr>
+        <w:t>i</w:t>
+      </w:r>
+      <w:proofErr w:type="spellEnd"/>
+    </w:p>
+    <w:p>
+      <w:pPr>
+        <w:rPr>
+          <w:b/>
+          <w:lang w:val="en-US"/>
+        </w:rPr>
+      </w:pPr>
+      <w:r>
+        <w:rPr>
+          <w:b/>
+          <w:lang w:val="en-US"/>
+        </w:rPr>
+        <w:tab/>
+      </w:r>
+      <w:proofErr w:type="gramStart"/>
+      <w:r>
+        <w:rPr>
+          <w:b/>
+          <w:lang w:val="en-US"/>
+        </w:rPr>
+        <w:t>du</w:t>
+      </w:r>
+      <w:proofErr w:type="gramEnd"/>
+      <w:r>
+        <w:rPr>
+          <w:b/>
+          <w:lang w:val="en-US"/>
+        </w:rPr>
+        <w:t xml:space="preserve"> –</w:t>
+      </w:r>
+      <w:proofErr w:type="spellStart"/>
+      <w:r>
+        <w:rPr>
+          <w:b/>
+          <w:lang w:val="en-US"/>
+        </w:rPr>
+        <w:t>sh</w:t>
+      </w:r>
+      <w:proofErr w:type="spellEnd"/>
+    </w:p>
+    <w:p>
+      <w:pPr>
+        <w:rPr>
+          <w:lang w:val="en-US"/>
+        </w:rPr>
+      </w:pPr>
+      <w:proofErr w:type="gramStart"/>
+      <w:r>
+        <w:rPr>
+          <w:b/>
+          <w:lang w:val="en-US"/>
+        </w:rPr>
+        <w:t>done</w:t>
+      </w:r>
+      <w:proofErr w:type="gramEnd"/>
+    </w:p>
+    <w:p>
+      <w:pPr>
+        <w:rPr>
+          <w:lang w:val="en-US"/>
+        </w:rPr>
+      </w:pPr>
+    </w:p>
+    <w:p>
+      <w:pPr>
+        <w:rPr>
+          <w:lang w:val="en-US"/>
+        </w:rPr>
+      </w:pPr>
+      <w:r>
+        <w:rPr>
+          <w:lang w:val="en-US"/>
+        </w:rPr>
+        <w:t xml:space="preserve">Another example: You can use </w:t>
+      </w:r>
+      <w:proofErr w:type="gramStart"/>
+      <w:r>
+        <w:rPr>
+          <w:lang w:val="en-US"/>
+        </w:rPr>
+        <w:t>the for</w:t>
+      </w:r>
+      <w:proofErr w:type="gramEnd"/>
+      <w:r>
+        <w:rPr>
+          <w:lang w:val="en-US"/>
+        </w:rPr>
+        <w:t xml:space="preserve"> loop to create many new files or directories – e.g., with nested loops:</w:t>
+      </w:r>
+    </w:p>
+    <w:p>
+      <w:pPr>
+        <w:rPr>
+          <w:b/>
+          <w:lang w:val="en-US"/>
+        </w:rPr>
+      </w:pPr>
+      <w:proofErr w:type="spellStart"/>
+      <w:r>
+        <w:rPr>
+          <w:b/>
+        </w:rPr>
+        <w:t>for</w:t>
+      </w:r>
+      <w:proofErr w:type="spellEnd"/>
+      <w:r>
+        <w:rPr>
+          <w:b/>
+        </w:rPr>
+        <w:t xml:space="preserve"> i in {A..Z}; </w:t>
+      </w:r>
+      <w:proofErr w:type="spellStart"/>
+      <w:r>
+        <w:rPr>
+          <w:b/>
+        </w:rPr>
+        <w:t>do</w:t>
+      </w:r>
+      <w:proofErr w:type="spellEnd"/>
+      <w:r>
+        <w:rPr>
+          <w:b/>
+        </w:rPr>
+        <w:t xml:space="preserve"> </w:t>
+      </w:r>
+      <w:proofErr w:type="spellStart"/>
+      <w:r>
+        <w:rPr>
+          <w:b/>
+        </w:rPr>
+        <w:t>for</w:t>
+      </w:r>
+      <w:proofErr w:type="spellEnd"/>
+      <w:r>
+        <w:rPr>
+          <w:b/>
+        </w:rPr>
+        <w:t xml:space="preserve"> j in {1..5}; </w:t>
+      </w:r>
+      <w:proofErr w:type="spellStart"/>
+      <w:r>
+        <w:rPr>
+          <w:b/>
+        </w:rPr>
+        <w:t>do</w:t>
+      </w:r>
+      <w:proofErr w:type="spellEnd"/>
+      <w:r>
+        <w:rPr>
+          <w:b/>
+        </w:rPr>
+        <w:t xml:space="preserve"> </w:t>
+      </w:r>
+      <w:proofErr w:type="spellStart"/>
+      <w:r>
+        <w:rPr>
+          <w:b/>
+        </w:rPr>
+        <w:t>touch</w:t>
+      </w:r>
+      <w:proofErr w:type="spellEnd"/>
+      <w:r>
+        <w:rPr>
+          <w:b/>
+        </w:rPr>
+        <w:t xml:space="preserve"> $i$j.dat; </w:t>
+      </w:r>
+      <w:proofErr w:type="spellStart"/>
+      <w:r>
+        <w:rPr>
+          <w:b/>
+        </w:rPr>
+        <w:t>done</w:t>
+      </w:r>
+      <w:proofErr w:type="spellEnd"/>
+      <w:r>
+        <w:rPr>
+          <w:b/>
+        </w:rPr>
+        <w:t xml:space="preserve">; </w:t>
+      </w:r>
+      <w:proofErr w:type="spellStart"/>
+      <w:r>
+        <w:rPr>
+          <w:b/>
+        </w:rPr>
+        <w:t>done</w:t>
+      </w:r>
+      <w:proofErr w:type="spellEnd"/>
+    </w:p>
+    <w:p>
+      <w:pPr>
+        <w:rPr>
+          <w:lang w:val="en-US"/>
+        </w:rPr>
+      </w:pPr>
+    </w:p>
+    <w:p>
+      <w:pPr>
+        <w:rPr>
+          <w:b/>
+          <w:lang w:val="en-US"/>
+        </w:rPr>
+      </w:pPr>
+      <w:r>
+        <w:rPr>
+          <w:b/>
+          <w:lang w:val="en-US"/>
+        </w:rPr>
+        <w:t>Loop through all the lines in a text file:</w:t>
+      </w:r>
+    </w:p>
+    <w:p>
+      <w:pPr>
+        <w:rPr>
+          <w:b/>
+          <w:lang w:val="en-US"/>
+        </w:rPr>
+      </w:pPr>
+      <w:r>
+        <w:rPr>
+          <w:lang w:val="en-US"/>
+        </w:rPr>
+        <w:tab/>
+      </w:r>
+      <w:proofErr w:type="gramStart"/>
+      <w:r>
+        <w:rPr>
+          <w:b/>
+          <w:lang w:val="en-US"/>
+        </w:rPr>
+        <w:t>cat</w:t>
+      </w:r>
+      <w:proofErr w:type="gramEnd"/>
+      <w:r>
+        <w:rPr>
+          <w:b/>
+          <w:lang w:val="en-US"/>
+        </w:rPr>
+        <w:t xml:space="preserve"> file-name | while read line; do &lt;something with $line&gt;; done</w:t>
+      </w:r>
+    </w:p>
+    <w:p>
+      <w:pPr>
+        <w:rPr>
+          <w:b/>
+          <w:lang w:val="en-US"/>
+        </w:rPr>
+      </w:pPr>
+      <w:proofErr w:type="spellStart"/>
+      <w:proofErr w:type="gramStart"/>
+      <w:r>
+        <w:rPr>
+          <w:b/>
+          <w:lang w:val="en-US"/>
+        </w:rPr>
+        <w:t>eg</w:t>
+      </w:r>
+      <w:proofErr w:type="spellEnd"/>
+      <w:proofErr w:type="gramEnd"/>
+      <w:r>
+        <w:rPr>
+          <w:b/>
+          <w:lang w:val="en-US"/>
+        </w:rPr>
+        <w:t xml:space="preserve">: cat </w:t>
+      </w:r>
+      <w:proofErr w:type="spellStart"/>
+      <w:r>
+        <w:rPr>
+          <w:b/>
+          <w:lang w:val="en-US"/>
+        </w:rPr>
+        <w:t>tomslee</w:t>
+      </w:r>
+      <w:proofErr w:type="spellEnd"/>
+      <w:r>
+        <w:rPr>
+          <w:b/>
+          <w:lang w:val="en-US"/>
+        </w:rPr>
+        <w:t>* | while read p; do echo $p; sleep 2s; done</w:t>
+      </w:r>
+    </w:p>
+    <w:p>
+      <w:pPr>
+        <w:rPr>
+          <w:b/>
+          <w:lang w:val="en-US"/>
+        </w:rPr>
+      </w:pPr>
+    </w:p>
+    <w:p>
+      <w:pPr>
+        <w:rPr>
+          <w:b/>
+          <w:lang w:val="en-US"/>
+        </w:rPr>
+      </w:pPr>
+      <w:r>
+        <w:rPr>
+          <w:b/>
+          <w:lang w:val="en-US"/>
+        </w:rPr>
+        <w:t>GREP</w:t>
+      </w:r>
+      <w:r>
+        <w:rPr>
+          <w:b/>
+          <w:lang w:val="en-US"/>
+        </w:rPr>
+        <w:t>:</w:t>
+      </w:r>
+    </w:p>
+    <w:p>
+      <w:pPr>
+        <w:rPr>
+          <w:lang w:val="en-US"/>
+        </w:rPr>
+      </w:pPr>
+      <w:proofErr w:type="gramStart"/>
+      <w:r>
+        <w:rPr>
+          <w:b/>
+          <w:lang w:val="en-US"/>
+        </w:rPr>
+        <w:t>grep</w:t>
+      </w:r>
+      <w:proofErr w:type="gramEnd"/>
+      <w:r>
+        <w:rPr>
+          <w:b/>
+          <w:lang w:val="en-US"/>
+        </w:rPr>
+        <w:t xml:space="preserve"> </w:t>
+      </w:r>
+      <w:r>
+        <w:rPr>
+          <w:lang w:val="en-US"/>
+        </w:rPr>
+        <w:t>is a command to search input given to it.</w:t>
+      </w:r>
+    </w:p>
+    <w:p>
+      <w:pPr>
+        <w:rPr>
+          <w:lang w:val="en-US"/>
+        </w:rPr>
+      </w:pPr>
+      <w:r>
+        <w:rPr>
+          <w:lang w:val="en-US"/>
+        </w:rPr>
+        <w:t>It looks for lines in the input that match a particular pattern or regular expression.</w:t>
+      </w:r>
+    </w:p>
+    <w:p>
+      <w:pPr>
+        <w:rPr>
+          <w:lang w:val="en-US"/>
+        </w:rPr>
+      </w:pPr>
+      <w:r>
+        <w:rPr>
+          <w:lang w:val="en-US"/>
+        </w:rPr>
+        <w:t xml:space="preserve">Usage: </w:t>
+      </w:r>
+      <w:r>
+        <w:rPr>
+          <w:b/>
+          <w:lang w:val="en-US"/>
+        </w:rPr>
+        <w:t>grep pattern input</w:t>
+      </w:r>
+    </w:p>
+    <w:p>
+      <w:pPr>
+        <w:rPr>
+          <w:lang w:val="en-US"/>
+        </w:rPr>
+      </w:pPr>
+      <w:r>
+        <w:rPr>
+          <w:lang w:val="en-US"/>
+        </w:rPr>
+        <w:t>The pattern can be constructed from regular expressions.</w:t>
+      </w:r>
+    </w:p>
+    <w:p>
+      <w:pPr>
+        <w:rPr>
+          <w:lang w:val="en-US"/>
+        </w:rPr>
+      </w:pPr>
+    </w:p>
+    <w:p>
+      <w:pPr>
+        <w:rPr>
+          <w:lang w:val="en-US"/>
+        </w:rPr>
+      </w:pPr>
+    </w:p>
+    <w:p>
+      <w:pPr>
+        <w:rPr>
+          <w:lang w:val="en-US"/>
+        </w:rPr>
+      </w:pPr>
+    </w:p>
+    <w:p>
+      <w:pPr>
+        <w:rPr>
+          <w:lang w:val="en-US"/>
+        </w:rPr>
+      </w:pPr>
+    </w:p>
+    <w:p>
+      <w:pPr>
+        <w:rPr>
+          <w:lang w:val="en-US"/>
+        </w:rPr>
+      </w:pPr>
+      <w:r>
+        <w:rPr>
+          <w:noProof/>
+        </w:rPr>
+        <w:lastRenderedPageBreak/>
+        <mc:AlternateContent>
+          <mc:Choice Requires="wpg">
+            <w:drawing>
+              <wp:anchor distT="0" distB="0" distL="114300" distR="114300" simplePos="0" relativeHeight="251659264" behindDoc="0" locked="0" layoutInCell="1" allowOverlap="1" wp14:anchorId="27E4C495" wp14:editId="0E56621F">
+                <wp:simplePos x="0" y="0"/>
+                <wp:positionH relativeFrom="page">
+                  <wp:posOffset>22860</wp:posOffset>
+                </wp:positionH>
+                <wp:positionV relativeFrom="page">
+                  <wp:posOffset>617220</wp:posOffset>
+                </wp:positionV>
+                <wp:extent cx="7536180" cy="5135880"/>
+                <wp:effectExtent l="0" t="0" r="7620" b="7620"/>
+                <wp:wrapTopAndBottom/>
+                <wp:docPr id="4344" name="Group 4344"/>
+                <wp:cNvGraphicFramePr/>
+                <a:graphic xmlns:a="http://schemas.openxmlformats.org/drawingml/2006/main">
+                  <a:graphicData uri="http://schemas.microsoft.com/office/word/2010/wordprocessingGroup">
+                    <wpg:wgp>
+                      <wpg:cNvGrpSpPr/>
+                      <wpg:grpSpPr>
+                        <a:xfrm>
+                          <a:off x="0" y="0"/>
+                          <a:ext cx="7536180" cy="5135880"/>
+                          <a:chOff x="33251" y="196503"/>
+                          <a:chExt cx="10228467" cy="7705778"/>
+                        </a:xfrm>
+                      </wpg:grpSpPr>
+                      <wps:wsp>
+                        <wps:cNvPr id="408" name="Rectangle 408"/>
+                        <wps:cNvSpPr/>
+                        <wps:spPr>
+                          <a:xfrm>
+                            <a:off x="798576" y="698273"/>
+                            <a:ext cx="7589474" cy="758095"/>
+                          </a:xfrm>
+                          <a:prstGeom prst="rect">
+                            <a:avLst/>
+                          </a:prstGeom>
+                          <a:ln>
+                            <a:noFill/>
+                          </a:ln>
+                        </wps:spPr>
+                        <wps:txbx>
+                          <w:txbxContent>
+                            <w:p>
+                              <w:proofErr w:type="spellStart"/>
+                              <w:r>
+                                <w:rPr>
+                                  <w:rFonts w:ascii="Calibri" w:eastAsia="Calibri" w:hAnsi="Calibri" w:cs="Calibri"/>
+                                  <w:sz w:val="88"/>
+                                </w:rPr>
+                                <w:t>Using</w:t>
+                              </w:r>
+                              <w:proofErr w:type="spellEnd"/>
+                              <w:r>
+                                <w:rPr>
+                                  <w:rFonts w:ascii="Calibri" w:eastAsia="Calibri" w:hAnsi="Calibri" w:cs="Calibri"/>
+                                  <w:sz w:val="88"/>
+                                </w:rPr>
+                                <w:t xml:space="preserve"> </w:t>
+                              </w:r>
+                              <w:proofErr w:type="spellStart"/>
+                              <w:r>
+                                <w:rPr>
+                                  <w:rFonts w:ascii="Calibri" w:eastAsia="Calibri" w:hAnsi="Calibri" w:cs="Calibri"/>
+                                  <w:sz w:val="88"/>
+                                </w:rPr>
+                                <w:t>regular</w:t>
+                              </w:r>
+                              <w:proofErr w:type="spellEnd"/>
+                              <w:r>
+                                <w:rPr>
+                                  <w:rFonts w:ascii="Calibri" w:eastAsia="Calibri" w:hAnsi="Calibri" w:cs="Calibri"/>
+                                  <w:sz w:val="88"/>
+                                </w:rPr>
+                                <w:t xml:space="preserve"> </w:t>
+                              </w:r>
+                              <w:proofErr w:type="spellStart"/>
+                              <w:r>
+                                <w:rPr>
+                                  <w:rFonts w:ascii="Calibri" w:eastAsia="Calibri" w:hAnsi="Calibri" w:cs="Calibri"/>
+                                  <w:sz w:val="88"/>
+                                </w:rPr>
+                                <w:t>expressions</w:t>
+                              </w:r>
+                              <w:proofErr w:type="spellEnd"/>
+                            </w:p>
+                          </w:txbxContent>
+                        </wps:txbx>
+                        <wps:bodyPr horzOverflow="overflow" vert="horz" lIns="0" tIns="0" rIns="0" bIns="0" rtlCol="0">
+                          <a:noAutofit/>
+                        </wps:bodyPr>
+                      </wps:wsp>
+                      <pic:pic xmlns:pic="http://schemas.openxmlformats.org/drawingml/2006/picture">
+                        <pic:nvPicPr>
+                          <pic:cNvPr id="410" name="Picture 410"/>
+                          <pic:cNvPicPr/>
+                        </pic:nvPicPr>
+                        <pic:blipFill>
+                          <a:blip r:embed="rId6"/>
+                          <a:stretch>
+                            <a:fillRect/>
+                          </a:stretch>
+                        </pic:blipFill>
+                        <pic:spPr>
+                          <a:xfrm>
+                            <a:off x="33251" y="196503"/>
+                            <a:ext cx="10228467" cy="7705778"/>
+                          </a:xfrm>
+                          <a:prstGeom prst="rect">
+                            <a:avLst/>
+                          </a:prstGeom>
+                        </pic:spPr>
+                      </pic:pic>
+                      <wps:wsp>
+                        <wps:cNvPr id="412" name="Rectangle 412"/>
+                        <wps:cNvSpPr/>
+                        <wps:spPr>
+                          <a:xfrm>
+                            <a:off x="4208399" y="6629096"/>
+                            <a:ext cx="57062" cy="189937"/>
+                          </a:xfrm>
+                          <a:prstGeom prst="rect">
+                            <a:avLst/>
+                          </a:prstGeom>
+                          <a:ln>
+                            <a:noFill/>
+                          </a:ln>
+                        </wps:spPr>
+                        <wps:txbx>
+                          <w:txbxContent>
+                            <w:p>
+                              <w:r>
+                                <w:rPr>
+                                  <w:rFonts w:ascii="Calibri" w:eastAsia="Calibri" w:hAnsi="Calibri" w:cs="Calibri"/>
+                                  <w:b/>
+                                </w:rPr>
+                                <w:t>-</w:t>
+                              </w:r>
+                            </w:p>
+                          </w:txbxContent>
+                        </wps:txbx>
+                        <wps:bodyPr horzOverflow="overflow" vert="horz" lIns="0" tIns="0" rIns="0" bIns="0" rtlCol="0">
+                          <a:noAutofit/>
+                        </wps:bodyPr>
+                      </wps:wsp>
+                      <wps:wsp>
+                        <wps:cNvPr id="414" name="Rectangle 414"/>
+                        <wps:cNvSpPr/>
+                        <wps:spPr>
+                          <a:xfrm>
+                            <a:off x="4510151" y="6629096"/>
+                            <a:ext cx="57062" cy="189937"/>
+                          </a:xfrm>
+                          <a:prstGeom prst="rect">
+                            <a:avLst/>
+                          </a:prstGeom>
+                          <a:ln>
+                            <a:noFill/>
+                          </a:ln>
+                        </wps:spPr>
+                        <wps:txbx>
+                          <w:txbxContent>
+                            <w:p>
+                              <w:r>
+                                <w:rPr>
+                                  <w:rFonts w:ascii="Calibri" w:eastAsia="Calibri" w:hAnsi="Calibri" w:cs="Calibri"/>
+                                  <w:b/>
+                                </w:rPr>
+                                <w:t>-</w:t>
+                              </w:r>
+                            </w:p>
+                          </w:txbxContent>
+                        </wps:txbx>
+                        <wps:bodyPr horzOverflow="overflow" vert="horz" lIns="0" tIns="0" rIns="0" bIns="0" rtlCol="0">
+                          <a:noAutofit/>
+                        </wps:bodyPr>
+                      </wps:wsp>
+                      <wps:wsp>
+                        <wps:cNvPr id="416" name="Rectangle 416"/>
+                        <wps:cNvSpPr/>
+                        <wps:spPr>
+                          <a:xfrm>
+                            <a:off x="4882007" y="6629096"/>
+                            <a:ext cx="57062" cy="189937"/>
+                          </a:xfrm>
+                          <a:prstGeom prst="rect">
+                            <a:avLst/>
+                          </a:prstGeom>
+                          <a:ln>
+                            <a:noFill/>
+                          </a:ln>
+                        </wps:spPr>
+                        <wps:txbx>
+                          <w:txbxContent>
+                            <w:p>
+                              <w:r>
+                                <w:rPr>
+                                  <w:rFonts w:ascii="Calibri" w:eastAsia="Calibri" w:hAnsi="Calibri" w:cs="Calibri"/>
+                                  <w:b/>
+                                </w:rPr>
+                                <w:t>-</w:t>
+                              </w:r>
+                            </w:p>
+                          </w:txbxContent>
+                        </wps:txbx>
+                        <wps:bodyPr horzOverflow="overflow" vert="horz" lIns="0" tIns="0" rIns="0" bIns="0" rtlCol="0">
+                          <a:noAutofit/>
+                        </wps:bodyPr>
+                      </wps:wsp>
+                      <wps:wsp>
+                        <wps:cNvPr id="418" name="Rectangle 418"/>
+                        <wps:cNvSpPr/>
+                        <wps:spPr>
+                          <a:xfrm>
+                            <a:off x="5244719" y="6629096"/>
+                            <a:ext cx="57062" cy="189937"/>
+                          </a:xfrm>
+                          <a:prstGeom prst="rect">
+                            <a:avLst/>
+                          </a:prstGeom>
+                          <a:ln>
+                            <a:noFill/>
+                          </a:ln>
+                        </wps:spPr>
+                        <wps:txbx>
+                          <w:txbxContent>
+                            <w:p>
+                              <w:r>
+                                <w:rPr>
+                                  <w:rFonts w:ascii="Calibri" w:eastAsia="Calibri" w:hAnsi="Calibri" w:cs="Calibri"/>
+                                  <w:b/>
+                                </w:rPr>
+                                <w:t>-</w:t>
+                              </w:r>
+                            </w:p>
+                          </w:txbxContent>
+                        </wps:txbx>
+                        <wps:bodyPr horzOverflow="overflow" vert="horz" lIns="0" tIns="0" rIns="0" bIns="0" rtlCol="0">
+                          <a:noAutofit/>
+                        </wps:bodyPr>
+                      </wps:wsp>
+                      <wps:wsp>
+                        <wps:cNvPr id="420" name="Rectangle 420"/>
+                        <wps:cNvSpPr/>
+                        <wps:spPr>
+                          <a:xfrm>
+                            <a:off x="5534279" y="6629096"/>
+                            <a:ext cx="57062" cy="189937"/>
+                          </a:xfrm>
+                          <a:prstGeom prst="rect">
+                            <a:avLst/>
+                          </a:prstGeom>
+                          <a:ln>
+                            <a:noFill/>
+                          </a:ln>
+                        </wps:spPr>
+                        <wps:txbx>
+                          <w:txbxContent>
+                            <w:p>
+                              <w:r>
+                                <w:rPr>
+                                  <w:rFonts w:ascii="Calibri" w:eastAsia="Calibri" w:hAnsi="Calibri" w:cs="Calibri"/>
+                                  <w:b/>
+                                </w:rPr>
+                                <w:t>-</w:t>
+                              </w:r>
+                            </w:p>
+                          </w:txbxContent>
+                        </wps:txbx>
+                        <wps:bodyPr horzOverflow="overflow" vert="horz" lIns="0" tIns="0" rIns="0" bIns="0" rtlCol="0">
+                          <a:noAutofit/>
+                        </wps:bodyPr>
+                      </wps:wsp>
+                    </wpg:wgp>
+                  </a:graphicData>
+                </a:graphic>
+                <wp14:sizeRelH relativeFrom="margin">
+                  <wp14:pctWidth>0</wp14:pctWidth>
+                </wp14:sizeRelH>
+                <wp14:sizeRelV relativeFrom="margin">
+                  <wp14:pctHeight>0</wp14:pctHeight>
+                </wp14:sizeRelV>
+              </wp:anchor>
+            </w:drawing>
+          </mc:Choice>
+          <mc:Fallback>
+            <w:pict>
+              <v:group w14:anchorId="27E4C495" id="Group 4344" o:spid="_x0000_s1026" style="position:absolute;margin-left:1.8pt;margin-top:48.6pt;width:593.4pt;height:404.4pt;z-index:251659264;mso-position-horizontal-relative:page;mso-position-vertical-relative:page;mso-width-relative:margin;mso-height-relative:margin" coordorigin="332,1965" coordsize="102284,77057" o:gfxdata="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">
+                <v:rect id="Rectangle 408" o:spid="_x0000_s1027" style="position:absolute;left:7985;top:6982;width:75895;height:7581;visibility:visible;mso-wrap-style:square;v-text-anchor:top" o:gfxdata="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" filled="f" stroked="f">
+                  <v:textbox inset="0,0,0,0">
+                    <w:txbxContent>
+                      <w:p>
+                        <w:proofErr w:type="spellStart"/>
+                        <w:r>
+                          <w:rPr>
+                            <w:rFonts w:ascii="Calibri" w:eastAsia="Calibri" w:hAnsi="Calibri" w:cs="Calibri"/>
+                            <w:sz w:val="88"/>
+                          </w:rPr>
+                          <w:t>Using</w:t>
+                        </w:r>
+                        <w:proofErr w:type="spellEnd"/>
+                        <w:r>
+                          <w:rPr>
+                            <w:rFonts w:ascii="Calibri" w:eastAsia="Calibri" w:hAnsi="Calibri" w:cs="Calibri"/>
+                            <w:sz w:val="88"/>
+                          </w:rPr>
+                          <w:t xml:space="preserve"> </w:t>
+                        </w:r>
+                        <w:proofErr w:type="spellStart"/>
+                        <w:r>
+                          <w:rPr>
+                            <w:rFonts w:ascii="Calibri" w:eastAsia="Calibri" w:hAnsi="Calibri" w:cs="Calibri"/>
+                            <w:sz w:val="88"/>
+                          </w:rPr>
+                          <w:t>regular</w:t>
+                        </w:r>
+                        <w:proofErr w:type="spellEnd"/>
+                        <w:r>
+                          <w:rPr>
+                            <w:rFonts w:ascii="Calibri" w:eastAsia="Calibri" w:hAnsi="Calibri" w:cs="Calibri"/>
+                            <w:sz w:val="88"/>
+                          </w:rPr>
+                          <w:t xml:space="preserve"> </w:t>
+                        </w:r>
+                        <w:proofErr w:type="spellStart"/>
+                        <w:r>
+                          <w:rPr>
+                            <w:rFonts w:ascii="Calibri" w:eastAsia="Calibri" w:hAnsi="Calibri" w:cs="Calibri"/>
+                            <w:sz w:val="88"/>
+                          </w:rPr>
+                          <w:t>expressions</w:t>
+                        </w:r>
+                        <w:proofErr w:type="spellEnd"/>
+                      </w:p>
+                    </w:txbxContent>
+                  </v:textbox>
+                </v:rect>
+                <v:shapetype id="_x0000_t75" coordsize="21600,21600" o:spt="75" o:preferrelative="t" path="m@4@5l@4@11@9@11@9@5xe" filled="f" stroked="f">
+                  <v:stroke joinstyle="miter"/>
+                  <v:formulas>
+                    <v:f eqn="if lineDrawn pixelLineWidth 0"/>
+                    <v:f eqn="sum @0 1 0"/>
+                    <v:f eqn="sum 0 0 @1"/>
+                    <v:f eqn="prod @2 1 2"/>
+                    <v:f eqn="prod @3 21600 pixelWidth"/>
+                    <v:f eqn="prod @3 21600 pixelHeight"/>
+                    <v:f eqn="sum @0 0 1"/>
+                    <v:f eqn="prod @6 1 2"/>
+                    <v:f eqn="prod @7 21600 pixelWidth"/>
+                    <v:f eqn="sum @8 21600 0"/>
+                    <v:f eqn="prod @7 21600 pixelHeight"/>
+                    <v:f eqn="sum @10 21600 0"/>
+                  </v:formulas>
+                  <v:path o:extrusionok="f" gradientshapeok="t" o:connecttype="rect"/>
+                  <o:lock v:ext="edit" aspectratio="t"/>
+                </v:shapetype>
+                <v:shape id="Picture 410" o:spid="_x0000_s1028" type="#_x0000_t75" style="position:absolute;left:332;top:1965;width:102285;height:77057;visibility:visible;mso-wrap-style:square" o:gfxdata="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">
+                  <v:imagedata r:id="rId7" o:title=""/>
+                </v:shape>
+                <v:rect id="Rectangle 412" o:spid="_x0000_s1029" style="position:absolute;left:42083;top:66290;width:571;height:1900;visibility:visible;mso-wrap-style:square;v-text-anchor:top" o:gfxdata="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" filled="f" stroked="f">
+                  <v:textbox inset="0,0,0,0">
+                    <w:txbxContent>
+                      <w:p>
+                        <w:r>
+                          <w:rPr>
+                            <w:rFonts w:ascii="Calibri" w:eastAsia="Calibri" w:hAnsi="Calibri" w:cs="Calibri"/>
+                            <w:b/>
+                          </w:rPr>
+                          <w:t>-</w:t>
+                        </w:r>
+                      </w:p>
+                    </w:txbxContent>
+                  </v:textbox>
+                </v:rect>
+                <v:rect id="Rectangle 414" o:spid="_x0000_s1030" style="position:absolute;left:45101;top:66290;width:571;height:1900;visibility:visible;mso-wrap-style:square;v-text-anchor:top" o:gfxdata="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" filled="f" stroked="f">
+                  <v:textbox inset="0,0,0,0">
+                    <w:txbxContent>
+                      <w:p>
+                        <w:r>
+                          <w:rPr>
+                            <w:rFonts w:ascii="Calibri" w:eastAsia="Calibri" w:hAnsi="Calibri" w:cs="Calibri"/>
+                            <w:b/>
+                          </w:rPr>
+                          <w:t>-</w:t>
+                        </w:r>
+                      </w:p>
+                    </w:txbxContent>
+                  </v:textbox>
+                </v:rect>
+                <v:rect id="Rectangle 416" o:spid="_x0000_s1031" style="position:absolute;left:48820;top:66290;width:570;height:1900;visibility:visible;mso-wrap-style:square;v-text-anchor:top" o:gfxdata="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" filled="f" stroked="f">
+                  <v:textbox inset="0,0,0,0">
+                    <w:txbxContent>
+                      <w:p>
+                        <w:r>
+                          <w:rPr>
+                            <w:rFonts w:ascii="Calibri" w:eastAsia="Calibri" w:hAnsi="Calibri" w:cs="Calibri"/>
+                            <w:b/>
+                          </w:rPr>
+                          <w:t>-</w:t>
+                        </w:r>
+                      </w:p>
+                    </w:txbxContent>
+                  </v:textbox>
+                </v:rect>
+                <v:rect id="Rectangle 418" o:spid="_x0000_s1032" style="position:absolute;left:52447;top:66290;width:570;height:1900;visibility:visible;mso-wrap-style:square;v-text-anchor:top" o:gfxdata="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" filled="f" stroked="f">
+                  <v:textbox inset="0,0,0,0">
+                    <w:txbxContent>
+                      <w:p>
+                        <w:r>
+                          <w:rPr>
+                            <w:rFonts w:ascii="Calibri" w:eastAsia="Calibri" w:hAnsi="Calibri" w:cs="Calibri"/>
+                            <w:b/>
+                          </w:rPr>
+                          <w:t>-</w:t>
+                        </w:r>
+                      </w:p>
+                    </w:txbxContent>
+                  </v:textbox>
+                </v:rect>
+                <v:rect id="Rectangle 420" o:spid="_x0000_s1033" style="position:absolute;left:55342;top:66290;width:571;height:1900;visibility:visible;mso-wrap-style:square;v-text-anchor:top" o:gfxdata="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" filled="f" stroked="f">
+                  <v:textbox inset="0,0,0,0">
+                    <w:txbxContent>
+                      <w:p>
+                        <w:r>
+                          <w:rPr>
+                            <w:rFonts w:ascii="Calibri" w:eastAsia="Calibri" w:hAnsi="Calibri" w:cs="Calibri"/>
+                            <w:b/>
+                          </w:rPr>
+                          <w:t>-</w:t>
+                        </w:r>
+                      </w:p>
+                    </w:txbxContent>
+                  </v:textbox>
+                </v:rect>
+                <w10:wrap type="topAndBottom" anchorx="page" anchory="page"/>
+              </v:group>
+            </w:pict>
+          </mc:Fallback>
+        </mc:AlternateContent>
+      </w:r>
+    </w:p>
+    <w:p>
+      <w:pPr>
+        <w:rPr>
+          <w:lang w:val="en-US"/>
+        </w:rPr>
+      </w:pPr>
+      <w:r>
+        <w:rPr>
+          <w:lang w:val="en-US"/>
+        </w:rPr>
+        <w:t xml:space="preserve">Example grep: </w:t>
+      </w:r>
+      <w:r>
+        <w:rPr>
+          <w:b/>
+          <w:lang w:val="en-US"/>
+        </w:rPr>
+        <w:t>grep keyword file</w:t>
+      </w:r>
+    </w:p>
+    <w:p>
+      <w:pPr>
+        <w:rPr>
+          <w:lang w:val="en-US"/>
+        </w:rPr>
+      </w:pPr>
+    </w:p>
+    <w:p>
+      <w:pPr>
+        <w:rPr>
+          <w:b/>
+          <w:lang w:val="en-US"/>
+        </w:rPr>
+      </w:pPr>
+      <w:r>
+        <w:rPr>
+          <w:b/>
+          <w:lang w:val="en-US"/>
+        </w:rPr>
+        <w:t xml:space="preserve">SED </w:t>
+      </w:r>
+    </w:p>
+    <w:p>
+      <w:pPr>
+        <w:rPr>
+          <w:lang w:val="en-US"/>
+        </w:rPr>
+      </w:pPr>
+      <w:proofErr w:type="spellStart"/>
+      <w:proofErr w:type="gramStart"/>
+      <w:r>
+        <w:rPr>
+          <w:lang w:val="en-US"/>
+        </w:rPr>
+        <w:t>sed</w:t>
+      </w:r>
+      <w:proofErr w:type="spellEnd"/>
+      <w:proofErr w:type="gramEnd"/>
+      <w:r>
+        <w:rPr>
+          <w:lang w:val="en-US"/>
+        </w:rPr>
+        <w:t xml:space="preserve"> is a text stream editor</w:t>
+      </w:r>
+    </w:p>
+    <w:p>
+      <w:pPr>
+        <w:rPr>
+          <w:lang w:val="en-US"/>
+        </w:rPr>
+      </w:pPr>
+      <w:r>
+        <w:rPr>
+          <w:lang w:val="en-US"/>
+        </w:rPr>
+        <w:t>It reads input</w:t>
+      </w:r>
+      <w:r>
+        <w:rPr>
+          <w:lang w:val="en-US"/>
+        </w:rPr>
+        <w:t xml:space="preserve"> and modifies it as specified by a list of commands. The modified input is then written to the standard output.</w:t>
+      </w:r>
+    </w:p>
+    <w:p>
+      <w:pPr>
+        <w:rPr>
+          <w:b/>
+          <w:lang w:val="en-US"/>
+        </w:rPr>
+      </w:pPr>
+      <w:r>
+        <w:rPr>
+          <w:lang w:val="en-US"/>
+        </w:rPr>
+        <w:t xml:space="preserve">Usage: </w:t>
+      </w:r>
+      <w:proofErr w:type="spellStart"/>
+      <w:r>
+        <w:rPr>
+          <w:b/>
+          <w:lang w:val="en-US"/>
+        </w:rPr>
+        <w:t>sed</w:t>
+      </w:r>
+      <w:proofErr w:type="spellEnd"/>
+      <w:r>
+        <w:rPr>
+          <w:b/>
+          <w:lang w:val="en-US"/>
+        </w:rPr>
+        <w:t xml:space="preserve"> [options] command [file …]</w:t>
+      </w:r>
+    </w:p>
+    <w:p>
+      <w:pPr>
+        <w:rPr>
+          <w:lang w:val="en-US"/>
+        </w:rPr>
+      </w:pPr>
+      <w:r>
+        <w:rPr>
+          <w:lang w:val="en-US"/>
+        </w:rPr>
+        <w:t>Most commonly used command is to substitute text with something else.</w:t>
+      </w:r>
+    </w:p>
+    <w:p>
+      <w:pPr>
+        <w:rPr>
+          <w:lang w:val="en-US"/>
+        </w:rPr>
+      </w:pPr>
+      <w:r>
+        <w:rPr>
+          <w:lang w:val="en-US"/>
+        </w:rPr>
+        <w:t>Example</w:t>
+      </w:r>
+      <w:r>
+        <w:rPr>
+          <w:lang w:val="en-US"/>
+        </w:rPr>
+        <w:t xml:space="preserve">: </w:t>
+      </w:r>
+      <w:r>
+        <w:t xml:space="preserve"> </w:t>
+      </w:r>
+      <w:r>
+        <w:rPr>
+          <w:b/>
+          <w:lang w:val="en-US"/>
+        </w:rPr>
+        <w:t xml:space="preserve">echo Hello World | </w:t>
+      </w:r>
+      <w:proofErr w:type="spellStart"/>
+      <w:r>
+        <w:rPr>
+          <w:b/>
+          <w:lang w:val="en-US"/>
+        </w:rPr>
+        <w:t>sed</w:t>
+      </w:r>
+      <w:proofErr w:type="spellEnd"/>
+      <w:r>
+        <w:rPr>
+          <w:b/>
+          <w:lang w:val="en-US"/>
+        </w:rPr>
+        <w:t xml:space="preserve"> "s/hello/Ii/I"</w:t>
+      </w:r>
+      <w:r>
+        <w:rPr>
+          <w:lang w:val="en-US"/>
+        </w:rPr>
+        <w:t>– substitutes Hello with Hi, case insensitive</w:t>
+      </w:r>
+    </w:p>
+    <w:p>
+      <w:pPr>
+        <w:rPr>
+          <w:lang w:val="en-US"/>
+        </w:rPr>
+      </w:pPr>
+      <w:r>
+        <w:rPr>
+          <w:lang w:val="en-US"/>
+        </w:rPr>
+        <w:t xml:space="preserve">Another example: </w:t>
+      </w:r>
+      <w:proofErr w:type="spellStart"/>
+      <w:r>
+        <w:rPr>
+          <w:b/>
+        </w:rPr>
+        <w:t>cat</w:t>
+      </w:r>
+      <w:proofErr w:type="spellEnd"/>
+      <w:r>
+        <w:rPr>
+          <w:b/>
+        </w:rPr>
+        <w:t xml:space="preserve"> smallfile.csv | </w:t>
+      </w:r>
+      <w:proofErr w:type="spellStart"/>
+      <w:proofErr w:type="gramStart"/>
+      <w:r>
+        <w:rPr>
+          <w:b/>
+        </w:rPr>
+        <w:t>sed</w:t>
+      </w:r>
+      <w:proofErr w:type="spellEnd"/>
+      <w:r>
+        <w:rPr>
+          <w:b/>
+        </w:rPr>
+        <w:t xml:space="preserve"> 's</w:t>
+      </w:r>
+      <w:proofErr w:type="gramEnd"/>
+      <w:r>
+        <w:rPr>
+          <w:b/>
+        </w:rPr>
+        <w:t>/,/\t/g'</w:t>
+      </w:r>
+      <w:r>
+        <w:rPr>
+          <w:lang w:val="en-US"/>
+        </w:rPr>
+        <w:t xml:space="preserve"> – changes the delimiter character from comma to tab.</w:t>
+      </w:r>
+    </w:p>
+    <w:p>
+      <w:pPr>
+        <w:rPr>
+          <w:lang w:val="en-US"/>
+        </w:rPr>
+      </w:pPr>
+      <w:r>
+        <w:rPr>
+          <w:lang w:val="en-US"/>
+        </w:rPr>
+        <w:t xml:space="preserve">Another example: </w:t>
+      </w:r>
+      <w:r>
+        <w:rPr>
+          <w:b/>
+          <w:lang w:val="en-US"/>
+        </w:rPr>
+        <w:t xml:space="preserve">cat data-plots.dat | </w:t>
+      </w:r>
+      <w:proofErr w:type="spellStart"/>
+      <w:r>
+        <w:rPr>
+          <w:b/>
+          <w:lang w:val="en-US"/>
+        </w:rPr>
+        <w:t>sed</w:t>
+      </w:r>
+      <w:proofErr w:type="spellEnd"/>
+      <w:r>
+        <w:rPr>
+          <w:b/>
+          <w:lang w:val="en-US"/>
+        </w:rPr>
+        <w:t xml:space="preserve"> ‘/Run/d’</w:t>
+      </w:r>
+      <w:r>
+        <w:rPr>
+          <w:lang w:val="en-US"/>
+        </w:rPr>
+        <w:t xml:space="preserve"> – deletes all lines that contain run?</w:t>
+      </w:r>
+    </w:p>
+    <w:p>
+      <w:pPr>
+        <w:rPr>
+          <w:lang w:val="en-US"/>
+        </w:rPr>
+      </w:pPr>
+    </w:p>
+    <w:p>
+      <w:pPr>
+        <w:rPr>
+          <w:lang w:val="en-US"/>
+        </w:rPr>
+      </w:pPr>
+      <w:r>
+        <w:rPr>
+          <w:lang w:val="en-US"/>
+        </w:rPr>
+        <w:t xml:space="preserve">Besides substituting text, </w:t>
+      </w:r>
+      <w:proofErr w:type="spellStart"/>
+      <w:r>
+        <w:rPr>
+          <w:lang w:val="en-US"/>
+        </w:rPr>
+        <w:t>sed</w:t>
+      </w:r>
+      <w:proofErr w:type="spellEnd"/>
+      <w:r>
+        <w:rPr>
+          <w:lang w:val="en-US"/>
+        </w:rPr>
+        <w:t xml:space="preserve"> can also be used to:</w:t>
+      </w:r>
+    </w:p>
+    <w:p>
+      <w:pPr>
+        <w:rPr>
+          <w:lang w:val="en-US"/>
+        </w:rPr>
+      </w:pPr>
+      <w:r>
+        <w:rPr>
+          <w:lang w:val="en-US"/>
+        </w:rPr>
+        <w:lastRenderedPageBreak/>
+        <w:tab/>
+        <w:t>Print or delete specified lines in the input.</w:t>
+      </w:r>
+    </w:p>
+    <w:p>
+      <w:pPr>
+        <w:rPr>
+          <w:lang w:val="en-US"/>
+        </w:rPr>
+      </w:pPr>
+      <w:r>
+        <w:rPr>
+          <w:lang w:val="en-US"/>
+        </w:rPr>
+        <w:tab/>
+        <w:t>Append a line following pattern detected in the input (using /a command)</w:t>
+      </w:r>
+    </w:p>
+    <w:p>
+      <w:pPr>
+        <w:rPr>
+          <w:lang w:val="en-US"/>
+        </w:rPr>
+      </w:pPr>
+      <w:r>
+        <w:rPr>
+          <w:lang w:val="en-US"/>
+        </w:rPr>
+        <w:t>Example: inserts line following detection of pattern.</w:t>
+      </w:r>
+    </w:p>
+    <w:p>
+      <w:pPr>
+        <w:rPr>
+          <w:b/>
+        </w:rPr>
+      </w:pPr>
+      <w:proofErr w:type="spellStart"/>
+      <w:r>
+        <w:rPr>
+          <w:b/>
+        </w:rPr>
+        <w:t>sed</w:t>
+      </w:r>
+      <w:proofErr w:type="spellEnd"/>
+      <w:r>
+        <w:rPr>
+          <w:b/>
+        </w:rPr>
+        <w:t xml:space="preserve"> '/</w:t>
+      </w:r>
+      <w:proofErr w:type="spellStart"/>
+      <w:r>
+        <w:rPr>
+          <w:b/>
+        </w:rPr>
+        <w:t>pattern</w:t>
+      </w:r>
+      <w:proofErr w:type="spellEnd"/>
+      <w:r>
+        <w:rPr>
+          <w:b/>
+        </w:rPr>
+        <w:t>/a\</w:t>
+      </w:r>
+      <w:proofErr w:type="spellStart"/>
+      <w:r>
+        <w:rPr>
+          <w:b/>
+        </w:rPr>
+        <w:t>line-to-append</w:t>
+      </w:r>
+      <w:proofErr w:type="spellEnd"/>
+      <w:r>
+        <w:rPr>
+          <w:b/>
+        </w:rPr>
+        <w:t xml:space="preserve">' </w:t>
+      </w:r>
+      <w:proofErr w:type="spellStart"/>
+      <w:r>
+        <w:rPr>
+          <w:b/>
+        </w:rPr>
+        <w:t>input</w:t>
+      </w:r>
+      <w:proofErr w:type="spellEnd"/>
+    </w:p>
+    <w:p>
+      <w:pPr>
+        <w:rPr>
+          <w:lang w:val="en-US"/>
+        </w:rPr>
+      </w:pPr>
+      <w:r>
+        <w:rPr>
+          <w:lang w:val="en-US"/>
+        </w:rPr>
+        <w:t>Example: deletes from line number n to end of file.</w:t>
+      </w:r>
+    </w:p>
+    <w:p>
+      <w:pPr>
+        <w:rPr>
+          <w:b/>
+        </w:rPr>
+      </w:pPr>
+      <w:proofErr w:type="spellStart"/>
+      <w:r>
+        <w:rPr>
+          <w:b/>
+        </w:rPr>
+        <w:t>sed</w:t>
+      </w:r>
+      <w:proofErr w:type="spellEnd"/>
+      <w:r>
+        <w:rPr>
+          <w:b/>
+        </w:rPr>
+        <w:t xml:space="preserve"> '</w:t>
+      </w:r>
+      <w:proofErr w:type="spellStart"/>
+      <w:r>
+        <w:rPr>
+          <w:b/>
+        </w:rPr>
+        <w:t>n,$d</w:t>
+      </w:r>
+      <w:proofErr w:type="spellEnd"/>
+      <w:r>
+        <w:rPr>
+          <w:b/>
+        </w:rPr>
+        <w:t xml:space="preserve">' </w:t>
+      </w:r>
+      <w:proofErr w:type="spellStart"/>
+      <w:r>
+        <w:rPr>
+          <w:b/>
+        </w:rPr>
+        <w:t>input</w:t>
+      </w:r>
+      <w:proofErr w:type="spellEnd"/>
+    </w:p>
+    <w:p>
+      <w:pPr>
+        <w:rPr>
+          <w:b/>
+        </w:rPr>
+      </w:pPr>
+    </w:p>
+    <w:p>
+      <w:pPr>
+        <w:rPr>
+          <w:b/>
+          <w:lang w:val="en-US"/>
+        </w:rPr>
+      </w:pPr>
+      <w:r>
+        <w:rPr>
+          <w:b/>
+          <w:lang w:val="en-US"/>
+        </w:rPr>
+        <w:t>AWK</w:t>
+      </w:r>
+    </w:p>
+    <w:p>
+      <w:pPr>
+        <w:rPr>
+          <w:lang w:val="en-US"/>
+        </w:rPr>
+      </w:pPr>
+      <w:r>
+        <w:rPr>
+          <w:lang w:val="en-US"/>
+        </w:rPr>
+        <w:t xml:space="preserve">What can we do with </w:t>
+      </w:r>
+      <w:proofErr w:type="spellStart"/>
+      <w:proofErr w:type="gramStart"/>
+      <w:r>
+        <w:rPr>
+          <w:lang w:val="en-US"/>
+        </w:rPr>
+        <w:t>awk</w:t>
+      </w:r>
+      <w:proofErr w:type="spellEnd"/>
+      <w:r>
+        <w:rPr>
+          <w:lang w:val="en-US"/>
+        </w:rPr>
+        <w:t>:</w:t>
+      </w:r>
+      <w:proofErr w:type="gramEnd"/>
+      <w:r>
+        <w:rPr>
+          <w:lang w:val="en-US"/>
+        </w:rPr>
+        <w:t xml:space="preserve"> </w:t>
+      </w:r>
+    </w:p>
+    <w:p>
+      <w:pPr>
+        <w:rPr>
+          <w:lang w:val="en-US"/>
+        </w:rPr>
+      </w:pPr>
+      <w:r>
+        <w:rPr>
+          <w:lang w:val="en-US"/>
+        </w:rPr>
+        <w:t>Scans a file line by line</w:t>
+      </w:r>
+    </w:p>
+    <w:p>
+      <w:pPr>
+        <w:rPr>
+          <w:lang w:val="en-US"/>
+        </w:rPr>
+      </w:pPr>
+      <w:r>
+        <w:rPr>
+          <w:lang w:val="en-US"/>
+        </w:rPr>
+        <w:t>Splits each input line into fields</w:t>
+      </w:r>
+    </w:p>
+    <w:p>
+      <w:pPr>
+        <w:rPr>
+          <w:lang w:val="en-US"/>
+        </w:rPr>
+      </w:pPr>
+      <w:r>
+        <w:rPr>
+          <w:lang w:val="en-US"/>
+        </w:rPr>
+        <w:t>Compares input line/fields to pattern</w:t>
+      </w:r>
+    </w:p>
+    <w:p>
+      <w:pPr>
+        <w:rPr>
+          <w:lang w:val="en-US"/>
+        </w:rPr>
+      </w:pPr>
+      <w:r>
+        <w:rPr>
+          <w:lang w:val="en-US"/>
+        </w:rPr>
+        <w:t>Performs action(s) on matched line</w:t>
+      </w:r>
+    </w:p>
+    <w:p>
+      <w:pPr>
+        <w:rPr>
+          <w:lang w:val="en-US"/>
+        </w:rPr>
+      </w:pPr>
+    </w:p>
+    <w:p>
+      <w:pPr>
+        <w:rPr>
+          <w:b/>
+          <w:lang w:val="en-US"/>
+        </w:rPr>
+      </w:pPr>
+      <w:r>
+        <w:rPr>
+          <w:lang w:val="en-US"/>
+        </w:rPr>
+        <w:t xml:space="preserve">Usage: </w:t>
+      </w:r>
+      <w:r>
+        <w:rPr>
+          <w:b/>
+          <w:lang w:val="en-US"/>
+        </w:rPr>
+        <w:t>pattern {action}</w:t>
+      </w:r>
+    </w:p>
+    <w:p>
+      <w:pPr>
+        <w:rPr>
+          <w:b/>
+          <w:lang w:val="en-US"/>
+        </w:rPr>
+      </w:pPr>
+      <w:r>
+        <w:rPr>
+          <w:lang w:val="en-US"/>
+        </w:rPr>
+        <w:t xml:space="preserve">Example using the bash shell. Create file </w:t>
+      </w:r>
+      <w:r>
+        <w:rPr>
+          <w:b/>
+          <w:lang w:val="en-US"/>
+        </w:rPr>
+        <w:t>myscript.sh</w:t>
+      </w:r>
+    </w:p>
+    <w:p>
+      <w:pPr>
+        <w:rPr>
+          <w:lang w:val="en-US"/>
+        </w:rPr>
+      </w:pPr>
+      <w:r>
+        <w:rPr>
+          <w:lang w:val="en-US"/>
+        </w:rPr>
+        <w:t>(</w:t>
+      </w:r>
+      <w:proofErr w:type="gramStart"/>
+      <w:r>
+        <w:rPr>
+          <w:lang w:val="en-US"/>
+        </w:rPr>
+        <w:t>need</w:t>
+      </w:r>
+      <w:proofErr w:type="gramEnd"/>
+      <w:r>
+        <w:rPr>
+          <w:lang w:val="en-US"/>
+        </w:rPr>
+        <w:t xml:space="preserve"> to have file which has File and Owner)</w:t>
+      </w:r>
+    </w:p>
+    <w:p>
+      <w:pPr>
+        <w:rPr>
+          <w:b/>
+        </w:rPr>
+      </w:pPr>
+      <w:r>
+        <w:rPr>
+          <w:b/>
+        </w:rPr>
+        <w:t>#!/</w:t>
+      </w:r>
+      <w:proofErr w:type="spellStart"/>
+      <w:r>
+        <w:rPr>
+          <w:b/>
+        </w:rPr>
+        <w:t>bin</w:t>
+      </w:r>
+      <w:proofErr w:type="spellEnd"/>
+      <w:r>
+        <w:rPr>
+          <w:b/>
+        </w:rPr>
+        <w:t>/</w:t>
+      </w:r>
+      <w:proofErr w:type="spellStart"/>
+      <w:r>
+        <w:rPr>
+          <w:b/>
+        </w:rPr>
+        <w:t>sh</w:t>
+      </w:r>
+      <w:proofErr w:type="spellEnd"/>
+      <w:r>
+        <w:rPr>
+          <w:b/>
+        </w:rPr>
+        <w:t xml:space="preserve"> </w:t>
+      </w:r>
+      <w:proofErr w:type="spellStart"/>
+      <w:r>
+        <w:rPr>
+          <w:b/>
+        </w:rPr>
+        <w:t>awk</w:t>
+      </w:r>
+      <w:proofErr w:type="spellEnd"/>
+      <w:r>
+        <w:rPr>
+          <w:b/>
+        </w:rPr>
+        <w:t xml:space="preserve"> '</w:t>
+      </w:r>
+    </w:p>
+    <w:p>
+      <w:pPr>
+        <w:rPr>
+          <w:b/>
+        </w:rPr>
+      </w:pPr>
+      <w:r>
+        <w:rPr>
+          <w:b/>
+        </w:rPr>
+        <w:t xml:space="preserve">BEGIN { </w:t>
+      </w:r>
+      <w:proofErr w:type="spellStart"/>
+      <w:r>
+        <w:rPr>
+          <w:b/>
+        </w:rPr>
+        <w:t>print</w:t>
+      </w:r>
+      <w:proofErr w:type="spellEnd"/>
+      <w:r>
+        <w:rPr>
+          <w:b/>
+        </w:rPr>
+        <w:t xml:space="preserve"> "</w:t>
+      </w:r>
+      <w:proofErr w:type="spellStart"/>
+      <w:r>
+        <w:rPr>
+          <w:b/>
+        </w:rPr>
+        <w:t>File</w:t>
+      </w:r>
+      <w:proofErr w:type="spellEnd"/>
+      <w:r>
+        <w:rPr>
+          <w:b/>
+        </w:rPr>
+        <w:t>\</w:t>
+      </w:r>
+      <w:proofErr w:type="spellStart"/>
+      <w:r>
+        <w:rPr>
+          <w:b/>
+        </w:rPr>
+        <w:t>tOwner</w:t>
+      </w:r>
+      <w:proofErr w:type="spellEnd"/>
+      <w:r>
+        <w:rPr>
+          <w:b/>
+        </w:rPr>
+        <w:t xml:space="preserve">" } { </w:t>
+      </w:r>
+      <w:proofErr w:type="spellStart"/>
+      <w:r>
+        <w:rPr>
+          <w:b/>
+        </w:rPr>
+        <w:t>print</w:t>
+      </w:r>
+      <w:proofErr w:type="spellEnd"/>
+      <w:r>
+        <w:rPr>
+          <w:b/>
+        </w:rPr>
+        <w:t xml:space="preserve"> $9, "\t", $3} END { </w:t>
+      </w:r>
+      <w:proofErr w:type="spellStart"/>
+      <w:r>
+        <w:rPr>
+          <w:b/>
+        </w:rPr>
+        <w:t>print</w:t>
+      </w:r>
+      <w:proofErr w:type="spellEnd"/>
+      <w:r>
+        <w:rPr>
+          <w:b/>
+        </w:rPr>
+        <w:t xml:space="preserve"> "</w:t>
+      </w:r>
+      <w:proofErr w:type="spellStart"/>
+      <w:r>
+        <w:rPr>
+          <w:b/>
+        </w:rPr>
+        <w:t>done</w:t>
+      </w:r>
+      <w:proofErr w:type="spellEnd"/>
+      <w:r>
+        <w:rPr>
+          <w:b/>
+        </w:rPr>
+        <w:t>"} '</w:t>
+      </w:r>
+    </w:p>
+    <w:p>
+      <w:pPr>
+        <w:rPr>
+          <w:lang w:val="en-US"/>
+        </w:rPr>
+      </w:pPr>
+      <w:r>
+        <w:rPr>
+          <w:lang w:val="en-US"/>
+        </w:rPr>
+        <w:t xml:space="preserve">Then calling </w:t>
+      </w:r>
+      <w:proofErr w:type="spellStart"/>
+      <w:r>
+        <w:rPr>
+          <w:lang w:val="en-US"/>
+        </w:rPr>
+        <w:t>awk</w:t>
+      </w:r>
+      <w:proofErr w:type="spellEnd"/>
+      <w:r>
+        <w:rPr>
+          <w:lang w:val="en-US"/>
+        </w:rPr>
+        <w:t xml:space="preserve">: </w:t>
+      </w:r>
+      <w:r>
+        <w:rPr>
+          <w:b/>
+          <w:lang w:val="en-US"/>
+        </w:rPr>
+        <w:t>ls –l | myscript.sh</w:t>
+      </w:r>
+    </w:p>
+    <w:p>
+      <w:pPr>
+        <w:rPr>
+          <w:lang w:val="en-US"/>
+        </w:rPr>
+      </w:pPr>
       <w:bookmarkStart w:id="0" w:name="_GoBack"/>
       <w:bookmarkEnd w:id="0"/>
     </w:p>
@@ -3926,6 +6747,17 @@
     <w:semiHidden/>
     <w:unhideWhenUsed/>
   </w:style>
+  <w:style w:type="character" w:styleId="Hyperlink">
+    <w:name w:val="Hyperlink"/>
+    <w:basedOn w:val="DefaultParagraphFont"/>
+    <w:uiPriority w:val="99"/>
+    <w:unhideWhenUsed/>
+    <w:rsid w:val="00725FE3"/>
+    <w:rPr>
+      <w:color w:val="0000FF"/>
+      <w:u w:val="single"/>
+    </w:rPr>
+  </w:style>
 </w:styles>
 </file>
 

</xml_diff>